<commit_message>
Aggiunte le seguenti classi e file: Channel Replica e cvs readre
</commit_message>
<xml_diff>
--- a/Mediaticon-App/Livelli.docx
+++ b/Mediaticon-App/Livelli.docx
@@ -8,9 +8,9 @@
           <w:noProof/>
         </w:rPr>
         <w:drawing>
-          <wp:inline distT="0" distB="0" distL="0" distR="0" wp14:anchorId="18900D20" wp14:editId="56E4813B">
+          <wp:inline distT="0" distB="0" distL="0" distR="0" wp14:anchorId="18900D20" wp14:editId="380F099D">
             <wp:extent cx="5486400" cy="3200400"/>
-            <wp:effectExtent l="57150" t="38100" r="57150" b="95250"/>
+            <wp:effectExtent l="57150" t="38100" r="57150" b="76200"/>
             <wp:docPr id="2" name="Diagramma 2"/>
             <wp:cNvGraphicFramePr/>
             <a:graphic xmlns:a="http://schemas.openxmlformats.org/drawingml/2006/main">
@@ -1582,6 +1582,28 @@
         </a:p>
       </dgm:t>
     </dgm:pt>
+    <dgm:pt modelId="{5E3A8AD9-E80B-4D75-9E5C-FCB715FC2EA8}">
+      <dgm:prSet/>
+      <dgm:spPr/>
+      <dgm:t>
+        <a:bodyPr/>
+        <a:lstStyle/>
+        <a:p>
+          <a:r>
+            <a:rPr lang="it-IT"/>
+            <a:t>Channel</a:t>
+          </a:r>
+        </a:p>
+      </dgm:t>
+    </dgm:pt>
+    <dgm:pt modelId="{E8BFA2DE-9504-48E2-9A6A-A7A93C644992}" type="parTrans" cxnId="{6836BCA4-917D-4857-8DBB-7403150D6052}">
+      <dgm:prSet/>
+      <dgm:spPr/>
+    </dgm:pt>
+    <dgm:pt modelId="{32817C5A-5D80-49D5-912B-4E4CED641775}" type="sibTrans" cxnId="{6836BCA4-917D-4857-8DBB-7403150D6052}">
+      <dgm:prSet/>
+      <dgm:spPr/>
+    </dgm:pt>
     <dgm:pt modelId="{E1BC22D1-3FE9-4BDE-BFCF-8FA3EB49F68F}" type="pres">
       <dgm:prSet presAssocID="{58848F87-1F5E-4D67-8F67-6F699BCA066C}" presName="Name0" presStyleCnt="0">
         <dgm:presLayoutVars>
@@ -1609,7 +1631,7 @@
       <dgm:spPr/>
     </dgm:pt>
     <dgm:pt modelId="{FA94E555-9B8C-424B-9004-0AEA2402C460}" type="pres">
-      <dgm:prSet presAssocID="{E128C784-F0F8-474E-B6AB-365A8B6A84AA}" presName="childTextBox" presStyleLbl="fgAccFollowNode1" presStyleIdx="0" presStyleCnt="7">
+      <dgm:prSet presAssocID="{E128C784-F0F8-474E-B6AB-365A8B6A84AA}" presName="childTextBox" presStyleLbl="fgAccFollowNode1" presStyleIdx="0" presStyleCnt="8">
         <dgm:presLayoutVars>
           <dgm:bulletEnabled val="1"/>
         </dgm:presLayoutVars>
@@ -1617,7 +1639,7 @@
       <dgm:spPr/>
     </dgm:pt>
     <dgm:pt modelId="{E9615BB7-61C9-4C69-8E13-EF628F157F64}" type="pres">
-      <dgm:prSet presAssocID="{A9C42221-6150-4B9B-BF7F-814669B98E04}" presName="childTextBox" presStyleLbl="fgAccFollowNode1" presStyleIdx="1" presStyleCnt="7">
+      <dgm:prSet presAssocID="{A9C42221-6150-4B9B-BF7F-814669B98E04}" presName="childTextBox" presStyleLbl="fgAccFollowNode1" presStyleIdx="1" presStyleCnt="8">
         <dgm:presLayoutVars>
           <dgm:bulletEnabled val="1"/>
         </dgm:presLayoutVars>
@@ -1645,7 +1667,7 @@
       <dgm:spPr/>
     </dgm:pt>
     <dgm:pt modelId="{367BCD6C-42D8-4E34-91C2-15443824D465}" type="pres">
-      <dgm:prSet presAssocID="{E058B912-B239-4ED3-AFE4-6DD9D53A9191}" presName="childTextArrow" presStyleLbl="fgAccFollowNode1" presStyleIdx="2" presStyleCnt="7">
+      <dgm:prSet presAssocID="{E058B912-B239-4ED3-AFE4-6DD9D53A9191}" presName="childTextArrow" presStyleLbl="fgAccFollowNode1" presStyleIdx="2" presStyleCnt="8">
         <dgm:presLayoutVars>
           <dgm:bulletEnabled val="1"/>
         </dgm:presLayoutVars>
@@ -1653,7 +1675,7 @@
       <dgm:spPr/>
     </dgm:pt>
     <dgm:pt modelId="{696DD4DA-3FB0-4714-84F4-903189A589F7}" type="pres">
-      <dgm:prSet presAssocID="{9FE1AA38-3346-4E2B-82C6-A43109C2B249}" presName="childTextArrow" presStyleLbl="fgAccFollowNode1" presStyleIdx="3" presStyleCnt="7">
+      <dgm:prSet presAssocID="{9FE1AA38-3346-4E2B-82C6-A43109C2B249}" presName="childTextArrow" presStyleLbl="fgAccFollowNode1" presStyleIdx="3" presStyleCnt="8">
         <dgm:presLayoutVars>
           <dgm:bulletEnabled val="1"/>
         </dgm:presLayoutVars>
@@ -1681,7 +1703,7 @@
       <dgm:spPr/>
     </dgm:pt>
     <dgm:pt modelId="{6215E61F-FF7F-4CC1-99CF-07890F003A88}" type="pres">
-      <dgm:prSet presAssocID="{CBD70AD9-E111-4D72-8BE9-6EB950DF8E11}" presName="childTextArrow" presStyleLbl="fgAccFollowNode1" presStyleIdx="4" presStyleCnt="7">
+      <dgm:prSet presAssocID="{CBD70AD9-E111-4D72-8BE9-6EB950DF8E11}" presName="childTextArrow" presStyleLbl="fgAccFollowNode1" presStyleIdx="4" presStyleCnt="8">
         <dgm:presLayoutVars>
           <dgm:bulletEnabled val="1"/>
         </dgm:presLayoutVars>
@@ -1689,7 +1711,7 @@
       <dgm:spPr/>
     </dgm:pt>
     <dgm:pt modelId="{A9D2AF7D-FD7D-4156-9990-F8810569402B}" type="pres">
-      <dgm:prSet presAssocID="{F6CBEC97-1238-499C-BA84-EA9684C7C8ED}" presName="childTextArrow" presStyleLbl="fgAccFollowNode1" presStyleIdx="5" presStyleCnt="7">
+      <dgm:prSet presAssocID="{F6CBEC97-1238-499C-BA84-EA9684C7C8ED}" presName="childTextArrow" presStyleLbl="fgAccFollowNode1" presStyleIdx="5" presStyleCnt="8">
         <dgm:presLayoutVars>
           <dgm:bulletEnabled val="1"/>
         </dgm:presLayoutVars>
@@ -1697,7 +1719,15 @@
       <dgm:spPr/>
     </dgm:pt>
     <dgm:pt modelId="{8763EC1C-1D9E-431E-BEDA-6FC625E00091}" type="pres">
-      <dgm:prSet presAssocID="{B129E296-651F-49A7-A3BB-56D6C703ECE7}" presName="childTextArrow" presStyleLbl="fgAccFollowNode1" presStyleIdx="6" presStyleCnt="7">
+      <dgm:prSet presAssocID="{B129E296-651F-49A7-A3BB-56D6C703ECE7}" presName="childTextArrow" presStyleLbl="fgAccFollowNode1" presStyleIdx="6" presStyleCnt="8">
+        <dgm:presLayoutVars>
+          <dgm:bulletEnabled val="1"/>
+        </dgm:presLayoutVars>
+      </dgm:prSet>
+      <dgm:spPr/>
+    </dgm:pt>
+    <dgm:pt modelId="{2B603638-8040-4A2D-9258-ED2525C74547}" type="pres">
+      <dgm:prSet presAssocID="{5E3A8AD9-E80B-4D75-9E5C-FCB715FC2EA8}" presName="childTextArrow" presStyleLbl="fgAccFollowNode1" presStyleIdx="7" presStyleCnt="8">
         <dgm:presLayoutVars>
           <dgm:bulletEnabled val="1"/>
         </dgm:presLayoutVars>
@@ -1718,11 +1748,13 @@
     <dgm:cxn modelId="{D629B38A-DB47-43F1-BD53-BE141D7D0758}" type="presOf" srcId="{84ED1D1A-4E9B-47BE-8BE4-4AC15FC1EDD2}" destId="{8754E3B9-9641-4A7D-AFE2-1AF420B5499F}" srcOrd="1" destOrd="0" presId="urn:microsoft.com/office/officeart/2005/8/layout/process4"/>
     <dgm:cxn modelId="{ACEF0D8B-4851-46CE-BF33-83C9F7FA3772}" type="presOf" srcId="{2B560F06-1116-4903-861A-6DA147566CE9}" destId="{B6CD2DE6-02F2-4E46-9E01-4DEF5733B288}" srcOrd="1" destOrd="0" presId="urn:microsoft.com/office/officeart/2005/8/layout/process4"/>
     <dgm:cxn modelId="{0CB5869F-DDA3-4653-B5F0-02DFDF64200C}" srcId="{58848F87-1F5E-4D67-8F67-6F699BCA066C}" destId="{84ED1D1A-4E9B-47BE-8BE4-4AC15FC1EDD2}" srcOrd="1" destOrd="0" parTransId="{15E0842C-B207-41A6-AC0F-AC7F0482DF08}" sibTransId="{2E62D143-70D8-41ED-BFB6-5BC6446BF748}"/>
+    <dgm:cxn modelId="{6836BCA4-917D-4857-8DBB-7403150D6052}" srcId="{C2F969AA-0CBD-4A2A-9B46-627E62D9B00B}" destId="{5E3A8AD9-E80B-4D75-9E5C-FCB715FC2EA8}" srcOrd="3" destOrd="0" parTransId="{E8BFA2DE-9504-48E2-9A6A-A7A93C644992}" sibTransId="{32817C5A-5D80-49D5-912B-4E4CED641775}"/>
     <dgm:cxn modelId="{6A5B28A6-3513-4A20-A9F4-68C14E8621E8}" type="presOf" srcId="{F6CBEC97-1238-499C-BA84-EA9684C7C8ED}" destId="{A9D2AF7D-FD7D-4156-9990-F8810569402B}" srcOrd="0" destOrd="0" presId="urn:microsoft.com/office/officeart/2005/8/layout/process4"/>
     <dgm:cxn modelId="{772B45A7-F7D4-44F1-ABD0-EAD75F61A4C1}" type="presOf" srcId="{9FE1AA38-3346-4E2B-82C6-A43109C2B249}" destId="{696DD4DA-3FB0-4714-84F4-903189A589F7}" srcOrd="0" destOrd="0" presId="urn:microsoft.com/office/officeart/2005/8/layout/process4"/>
     <dgm:cxn modelId="{993989A8-C761-45CE-A395-3AE3ED4CBAC6}" srcId="{58848F87-1F5E-4D67-8F67-6F699BCA066C}" destId="{C2F969AA-0CBD-4A2A-9B46-627E62D9B00B}" srcOrd="0" destOrd="0" parTransId="{AD666A32-649E-4CEE-9E5E-1709C5326CC8}" sibTransId="{1D95AFC6-3D69-4E98-8B04-5215D60D8046}"/>
     <dgm:cxn modelId="{902FA0B8-21F6-4D5D-A1DE-E832AC5073CB}" type="presOf" srcId="{E128C784-F0F8-474E-B6AB-365A8B6A84AA}" destId="{FA94E555-9B8C-424B-9004-0AEA2402C460}" srcOrd="0" destOrd="0" presId="urn:microsoft.com/office/officeart/2005/8/layout/process4"/>
     <dgm:cxn modelId="{EF6683C4-EA54-4F4B-85D6-6E55D14465A1}" srcId="{58848F87-1F5E-4D67-8F67-6F699BCA066C}" destId="{2B560F06-1116-4903-861A-6DA147566CE9}" srcOrd="2" destOrd="0" parTransId="{76D73C88-9562-48E7-A2C5-73497A9C4094}" sibTransId="{2DF7154D-68B3-4000-B99C-CB038F47B8AF}"/>
+    <dgm:cxn modelId="{36C912C5-01A4-4709-A9AD-767141D4E355}" type="presOf" srcId="{5E3A8AD9-E80B-4D75-9E5C-FCB715FC2EA8}" destId="{2B603638-8040-4A2D-9258-ED2525C74547}" srcOrd="0" destOrd="0" presId="urn:microsoft.com/office/officeart/2005/8/layout/process4"/>
     <dgm:cxn modelId="{C370ADD2-A6E2-49C4-A7E5-D09474AA6067}" type="presOf" srcId="{B129E296-651F-49A7-A3BB-56D6C703ECE7}" destId="{8763EC1C-1D9E-431E-BEDA-6FC625E00091}" srcOrd="0" destOrd="0" presId="urn:microsoft.com/office/officeart/2005/8/layout/process4"/>
     <dgm:cxn modelId="{5BB4C1E8-BB92-4B09-9064-1CAF915F52D2}" srcId="{84ED1D1A-4E9B-47BE-8BE4-4AC15FC1EDD2}" destId="{E058B912-B239-4ED3-AFE4-6DD9D53A9191}" srcOrd="0" destOrd="0" parTransId="{A52D2B99-CC5F-4C3A-BDB1-8A78186D66A2}" sibTransId="{4DC302F7-6E68-42CC-BF5F-DFA0EF4901E0}"/>
     <dgm:cxn modelId="{123860EA-F69B-4E21-A6DD-486A3ABE6D87}" type="presOf" srcId="{58848F87-1F5E-4D67-8F67-6F699BCA066C}" destId="{E1BC22D1-3FE9-4BDE-BFCF-8FA3EB49F68F}" srcOrd="0" destOrd="0" presId="urn:microsoft.com/office/officeart/2005/8/layout/process4"/>
@@ -1751,6 +1783,7 @@
     <dgm:cxn modelId="{4689F29C-C268-473F-B248-831C1F3B03B5}" type="presParOf" srcId="{5CC49277-8C56-4F8D-86F5-8DEAADBA2C24}" destId="{6215E61F-FF7F-4CC1-99CF-07890F003A88}" srcOrd="0" destOrd="0" presId="urn:microsoft.com/office/officeart/2005/8/layout/process4"/>
     <dgm:cxn modelId="{35E6092C-1719-4B1A-8978-3FE9C4C78BF7}" type="presParOf" srcId="{5CC49277-8C56-4F8D-86F5-8DEAADBA2C24}" destId="{A9D2AF7D-FD7D-4156-9990-F8810569402B}" srcOrd="1" destOrd="0" presId="urn:microsoft.com/office/officeart/2005/8/layout/process4"/>
     <dgm:cxn modelId="{73183731-CF8C-4AAE-89DD-A96B0E2A84A0}" type="presParOf" srcId="{5CC49277-8C56-4F8D-86F5-8DEAADBA2C24}" destId="{8763EC1C-1D9E-431E-BEDA-6FC625E00091}" srcOrd="2" destOrd="0" presId="urn:microsoft.com/office/officeart/2005/8/layout/process4"/>
+    <dgm:cxn modelId="{6DDB366B-249B-4112-9037-758B4BB00E3E}" type="presParOf" srcId="{5CC49277-8C56-4F8D-86F5-8DEAADBA2C24}" destId="{2B603638-8040-4A2D-9258-ED2525C74547}" srcOrd="3" destOrd="0" presId="urn:microsoft.com/office/officeart/2005/8/layout/process4"/>
   </dgm:cxnLst>
   <dgm:bg/>
   <dgm:whole/>
@@ -1927,12 +1960,12 @@
         <a:fontRef idx="minor"/>
       </dsp:style>
       <dsp:txBody>
-        <a:bodyPr spcFirstLastPara="0" vert="horz" wrap="square" lIns="156464" tIns="27940" rIns="156464" bIns="27940" numCol="1" spcCol="1270" anchor="ctr" anchorCtr="0">
+        <a:bodyPr spcFirstLastPara="0" vert="horz" wrap="square" lIns="128016" tIns="22860" rIns="128016" bIns="22860" numCol="1" spcCol="1270" anchor="ctr" anchorCtr="0">
           <a:noAutofit/>
         </a:bodyPr>
         <a:lstStyle/>
         <a:p>
-          <a:pPr marL="0" lvl="0" indent="0" algn="ctr" defTabSz="977900">
+          <a:pPr marL="0" lvl="0" indent="0" algn="ctr" defTabSz="800100">
             <a:lnSpc>
               <a:spcPct val="90000"/>
             </a:lnSpc>
@@ -1945,7 +1978,7 @@
             <a:buNone/>
           </a:pPr>
           <a:r>
-            <a:rPr lang="it-IT" sz="2200" kern="1200"/>
+            <a:rPr lang="it-IT" sz="1800" kern="1200"/>
             <a:t>Download</a:t>
           </a:r>
         </a:p>
@@ -2007,12 +2040,12 @@
         <a:fontRef idx="minor"/>
       </dsp:style>
       <dsp:txBody>
-        <a:bodyPr spcFirstLastPara="0" vert="horz" wrap="square" lIns="156464" tIns="27940" rIns="156464" bIns="27940" numCol="1" spcCol="1270" anchor="ctr" anchorCtr="0">
+        <a:bodyPr spcFirstLastPara="0" vert="horz" wrap="square" lIns="128016" tIns="22860" rIns="128016" bIns="22860" numCol="1" spcCol="1270" anchor="ctr" anchorCtr="0">
           <a:noAutofit/>
         </a:bodyPr>
         <a:lstStyle/>
         <a:p>
-          <a:pPr marL="0" lvl="0" indent="0" algn="ctr" defTabSz="977900">
+          <a:pPr marL="0" lvl="0" indent="0" algn="ctr" defTabSz="800100">
             <a:lnSpc>
               <a:spcPct val="90000"/>
             </a:lnSpc>
@@ -2025,7 +2058,7 @@
             <a:buNone/>
           </a:pPr>
           <a:r>
-            <a:rPr lang="it-IT" sz="2200" kern="1200"/>
+            <a:rPr lang="it-IT" sz="1800" kern="1200"/>
             <a:t>Update</a:t>
           </a:r>
         </a:p>
@@ -2192,12 +2225,12 @@
         <a:fontRef idx="minor"/>
       </dsp:style>
       <dsp:txBody>
-        <a:bodyPr spcFirstLastPara="0" vert="horz" wrap="square" lIns="156464" tIns="27940" rIns="156464" bIns="27940" numCol="1" spcCol="1270" anchor="ctr" anchorCtr="0">
+        <a:bodyPr spcFirstLastPara="0" vert="horz" wrap="square" lIns="128016" tIns="22860" rIns="128016" bIns="22860" numCol="1" spcCol="1270" anchor="ctr" anchorCtr="0">
           <a:noAutofit/>
         </a:bodyPr>
         <a:lstStyle/>
         <a:p>
-          <a:pPr marL="0" lvl="0" indent="0" algn="ctr" defTabSz="977900">
+          <a:pPr marL="0" lvl="0" indent="0" algn="ctr" defTabSz="800100">
             <a:lnSpc>
               <a:spcPct val="90000"/>
             </a:lnSpc>
@@ -2210,7 +2243,7 @@
             <a:buNone/>
           </a:pPr>
           <a:r>
-            <a:rPr lang="it-IT" sz="2200" kern="1200"/>
+            <a:rPr lang="it-IT" sz="1800" kern="1200"/>
             <a:t>Csv Reader</a:t>
           </a:r>
         </a:p>
@@ -2272,12 +2305,12 @@
         <a:fontRef idx="minor"/>
       </dsp:style>
       <dsp:txBody>
-        <a:bodyPr spcFirstLastPara="0" vert="horz" wrap="square" lIns="156464" tIns="27940" rIns="156464" bIns="27940" numCol="1" spcCol="1270" anchor="ctr" anchorCtr="0">
+        <a:bodyPr spcFirstLastPara="0" vert="horz" wrap="square" lIns="128016" tIns="22860" rIns="128016" bIns="22860" numCol="1" spcCol="1270" anchor="ctr" anchorCtr="0">
           <a:noAutofit/>
         </a:bodyPr>
         <a:lstStyle/>
         <a:p>
-          <a:pPr marL="0" lvl="0" indent="0" algn="ctr" defTabSz="977900">
+          <a:pPr marL="0" lvl="0" indent="0" algn="ctr" defTabSz="800100">
             <a:lnSpc>
               <a:spcPct val="90000"/>
             </a:lnSpc>
@@ -2290,7 +2323,7 @@
             <a:buNone/>
           </a:pPr>
           <a:r>
-            <a:rPr lang="it-IT" sz="2200" kern="1200"/>
+            <a:rPr lang="it-IT" sz="1800" kern="1200"/>
             <a:t>ConnectDB</a:t>
           </a:r>
         </a:p>
@@ -2412,8 +2445,8 @@
       </dsp:nvSpPr>
       <dsp:spPr>
         <a:xfrm>
-          <a:off x="2678" y="427428"/>
-          <a:ext cx="1827014" cy="363623"/>
+          <a:off x="0" y="427428"/>
+          <a:ext cx="1371599" cy="363623"/>
         </a:xfrm>
         <a:prstGeom prst="rect">
           <a:avLst/>
@@ -2457,12 +2490,12 @@
         <a:fontRef idx="minor"/>
       </dsp:style>
       <dsp:txBody>
-        <a:bodyPr spcFirstLastPara="0" vert="horz" wrap="square" lIns="156464" tIns="27940" rIns="156464" bIns="27940" numCol="1" spcCol="1270" anchor="ctr" anchorCtr="0">
+        <a:bodyPr spcFirstLastPara="0" vert="horz" wrap="square" lIns="128016" tIns="22860" rIns="128016" bIns="22860" numCol="1" spcCol="1270" anchor="ctr" anchorCtr="0">
           <a:noAutofit/>
         </a:bodyPr>
         <a:lstStyle/>
         <a:p>
-          <a:pPr marL="0" lvl="0" indent="0" algn="ctr" defTabSz="977900">
+          <a:pPr marL="0" lvl="0" indent="0" algn="ctr" defTabSz="800100">
             <a:lnSpc>
               <a:spcPct val="90000"/>
             </a:lnSpc>
@@ -2475,14 +2508,14 @@
             <a:buNone/>
           </a:pPr>
           <a:r>
-            <a:rPr lang="it-IT" sz="2200" kern="1200"/>
+            <a:rPr lang="it-IT" sz="1800" kern="1200"/>
             <a:t>Connection</a:t>
           </a:r>
         </a:p>
       </dsp:txBody>
       <dsp:txXfrm>
-        <a:off x="2678" y="427428"/>
-        <a:ext cx="1827014" cy="363623"/>
+        <a:off x="0" y="427428"/>
+        <a:ext cx="1371599" cy="363623"/>
       </dsp:txXfrm>
     </dsp:sp>
     <dsp:sp modelId="{A9D2AF7D-FD7D-4156-9990-F8810569402B}">
@@ -2492,8 +2525,8 @@
       </dsp:nvSpPr>
       <dsp:spPr>
         <a:xfrm>
-          <a:off x="1829692" y="427428"/>
-          <a:ext cx="1827014" cy="363623"/>
+          <a:off x="1371600" y="427428"/>
+          <a:ext cx="1371599" cy="363623"/>
         </a:xfrm>
         <a:prstGeom prst="rect">
           <a:avLst/>
@@ -2537,12 +2570,12 @@
         <a:fontRef idx="minor"/>
       </dsp:style>
       <dsp:txBody>
-        <a:bodyPr spcFirstLastPara="0" vert="horz" wrap="square" lIns="156464" tIns="27940" rIns="156464" bIns="27940" numCol="1" spcCol="1270" anchor="ctr" anchorCtr="0">
+        <a:bodyPr spcFirstLastPara="0" vert="horz" wrap="square" lIns="128016" tIns="22860" rIns="128016" bIns="22860" numCol="1" spcCol="1270" anchor="ctr" anchorCtr="0">
           <a:noAutofit/>
         </a:bodyPr>
         <a:lstStyle/>
         <a:p>
-          <a:pPr marL="0" lvl="0" indent="0" algn="ctr" defTabSz="977900">
+          <a:pPr marL="0" lvl="0" indent="0" algn="ctr" defTabSz="800100">
             <a:lnSpc>
               <a:spcPct val="90000"/>
             </a:lnSpc>
@@ -2555,14 +2588,14 @@
             <a:buNone/>
           </a:pPr>
           <a:r>
-            <a:rPr lang="it-IT" sz="2200" kern="1200"/>
+            <a:rPr lang="it-IT" sz="1800" kern="1200"/>
             <a:t>Enviroment</a:t>
           </a:r>
         </a:p>
       </dsp:txBody>
       <dsp:txXfrm>
-        <a:off x="1829692" y="427428"/>
-        <a:ext cx="1827014" cy="363623"/>
+        <a:off x="1371600" y="427428"/>
+        <a:ext cx="1371599" cy="363623"/>
       </dsp:txXfrm>
     </dsp:sp>
     <dsp:sp modelId="{8763EC1C-1D9E-431E-BEDA-6FC625E00091}">
@@ -2572,8 +2605,8 @@
       </dsp:nvSpPr>
       <dsp:spPr>
         <a:xfrm>
-          <a:off x="3656707" y="427428"/>
-          <a:ext cx="1827014" cy="363623"/>
+          <a:off x="2743200" y="427428"/>
+          <a:ext cx="1371599" cy="363623"/>
         </a:xfrm>
         <a:prstGeom prst="rect">
           <a:avLst/>
@@ -2617,12 +2650,12 @@
         <a:fontRef idx="minor"/>
       </dsp:style>
       <dsp:txBody>
-        <a:bodyPr spcFirstLastPara="0" vert="horz" wrap="square" lIns="156464" tIns="27940" rIns="156464" bIns="27940" numCol="1" spcCol="1270" anchor="ctr" anchorCtr="0">
+        <a:bodyPr spcFirstLastPara="0" vert="horz" wrap="square" lIns="128016" tIns="22860" rIns="128016" bIns="22860" numCol="1" spcCol="1270" anchor="ctr" anchorCtr="0">
           <a:noAutofit/>
         </a:bodyPr>
         <a:lstStyle/>
         <a:p>
-          <a:pPr marL="0" lvl="0" indent="0" algn="ctr" defTabSz="977900">
+          <a:pPr marL="0" lvl="0" indent="0" algn="ctr" defTabSz="800100">
             <a:lnSpc>
               <a:spcPct val="90000"/>
             </a:lnSpc>
@@ -2635,14 +2668,94 @@
             <a:buNone/>
           </a:pPr>
           <a:r>
-            <a:rPr lang="it-IT" sz="2200" kern="1200"/>
+            <a:rPr lang="it-IT" sz="1800" kern="1200"/>
             <a:t>Film</a:t>
           </a:r>
         </a:p>
       </dsp:txBody>
       <dsp:txXfrm>
-        <a:off x="3656707" y="427428"/>
-        <a:ext cx="1827014" cy="363623"/>
+        <a:off x="2743200" y="427428"/>
+        <a:ext cx="1371599" cy="363623"/>
+      </dsp:txXfrm>
+    </dsp:sp>
+    <dsp:sp modelId="{2B603638-8040-4A2D-9258-ED2525C74547}">
+      <dsp:nvSpPr>
+        <dsp:cNvPr id="0" name=""/>
+        <dsp:cNvSpPr/>
+      </dsp:nvSpPr>
+      <dsp:spPr>
+        <a:xfrm>
+          <a:off x="4114800" y="427428"/>
+          <a:ext cx="1371599" cy="363623"/>
+        </a:xfrm>
+        <a:prstGeom prst="rect">
+          <a:avLst/>
+        </a:prstGeom>
+        <a:solidFill>
+          <a:schemeClr val="accent1">
+            <a:alpha val="90000"/>
+            <a:tint val="40000"/>
+            <a:hueOff val="0"/>
+            <a:satOff val="0"/>
+            <a:lumOff val="0"/>
+            <a:alphaOff val="0"/>
+          </a:schemeClr>
+        </a:solidFill>
+        <a:ln w="6350" cap="flat" cmpd="sng" algn="ctr">
+          <a:solidFill>
+            <a:schemeClr val="accent1">
+              <a:alpha val="90000"/>
+              <a:tint val="40000"/>
+              <a:hueOff val="0"/>
+              <a:satOff val="0"/>
+              <a:lumOff val="0"/>
+              <a:alphaOff val="0"/>
+            </a:schemeClr>
+          </a:solidFill>
+          <a:prstDash val="solid"/>
+          <a:miter lim="800000"/>
+        </a:ln>
+        <a:effectLst/>
+      </dsp:spPr>
+      <dsp:style>
+        <a:lnRef idx="1">
+          <a:scrgbClr r="0" g="0" b="0"/>
+        </a:lnRef>
+        <a:fillRef idx="1">
+          <a:scrgbClr r="0" g="0" b="0"/>
+        </a:fillRef>
+        <a:effectRef idx="2">
+          <a:scrgbClr r="0" g="0" b="0"/>
+        </a:effectRef>
+        <a:fontRef idx="minor"/>
+      </dsp:style>
+      <dsp:txBody>
+        <a:bodyPr spcFirstLastPara="0" vert="horz" wrap="square" lIns="128016" tIns="22860" rIns="128016" bIns="22860" numCol="1" spcCol="1270" anchor="ctr" anchorCtr="0">
+          <a:noAutofit/>
+        </a:bodyPr>
+        <a:lstStyle/>
+        <a:p>
+          <a:pPr marL="0" lvl="0" indent="0" algn="ctr" defTabSz="800100">
+            <a:lnSpc>
+              <a:spcPct val="90000"/>
+            </a:lnSpc>
+            <a:spcBef>
+              <a:spcPct val="0"/>
+            </a:spcBef>
+            <a:spcAft>
+              <a:spcPct val="35000"/>
+            </a:spcAft>
+            <a:buNone/>
+          </a:pPr>
+          <a:r>
+            <a:rPr lang="it-IT" sz="1800" kern="1200"/>
+            <a:t>Channel</a:t>
+          </a:r>
+        </a:p>
+      </dsp:txBody>
+      <dsp:txXfrm>
+        <a:off x="4114800" y="427428"/>
+        <a:ext cx="1371599" cy="363623"/>
       </dsp:txXfrm>
     </dsp:sp>
   </dsp:spTree>

</xml_diff>

<commit_message>
update csv reader guidatv update channel class add scraperhandler class, to finish add guidatv class
</commit_message>
<xml_diff>
--- a/Mediaticon-App/Livelli.docx
+++ b/Mediaticon-App/Livelli.docx
@@ -8,7 +8,7 @@
           <w:noProof/>
         </w:rPr>
         <w:drawing>
-          <wp:inline distT="0" distB="0" distL="0" distR="0" wp14:anchorId="18900D20" wp14:editId="380F099D">
+          <wp:inline distT="0" distB="0" distL="0" distR="0" wp14:anchorId="18900D20" wp14:editId="765128F9">
             <wp:extent cx="5486400" cy="3200400"/>
             <wp:effectExtent l="57150" t="38100" r="57150" b="76200"/>
             <wp:docPr id="2" name="Diagramma 2"/>
@@ -1599,10 +1599,96 @@
     <dgm:pt modelId="{E8BFA2DE-9504-48E2-9A6A-A7A93C644992}" type="parTrans" cxnId="{6836BCA4-917D-4857-8DBB-7403150D6052}">
       <dgm:prSet/>
       <dgm:spPr/>
+      <dgm:t>
+        <a:bodyPr/>
+        <a:lstStyle/>
+        <a:p>
+          <a:endParaRPr lang="it-IT"/>
+        </a:p>
+      </dgm:t>
     </dgm:pt>
     <dgm:pt modelId="{32817C5A-5D80-49D5-912B-4E4CED641775}" type="sibTrans" cxnId="{6836BCA4-917D-4857-8DBB-7403150D6052}">
       <dgm:prSet/>
       <dgm:spPr/>
+      <dgm:t>
+        <a:bodyPr/>
+        <a:lstStyle/>
+        <a:p>
+          <a:endParaRPr lang="it-IT"/>
+        </a:p>
+      </dgm:t>
+    </dgm:pt>
+    <dgm:pt modelId="{E8B40F0C-A1D8-4A9B-85C6-A400F2D15DB6}">
+      <dgm:prSet/>
+      <dgm:spPr/>
+      <dgm:t>
+        <a:bodyPr/>
+        <a:lstStyle/>
+        <a:p>
+          <a:r>
+            <a:rPr lang="it-IT"/>
+            <a:t>ScraperHandler</a:t>
+          </a:r>
+        </a:p>
+      </dgm:t>
+    </dgm:pt>
+    <dgm:pt modelId="{818E2643-527D-4A3C-B065-FD2ACF6E7500}" type="parTrans" cxnId="{EE9B8309-D996-4CEC-8E8B-589BE8E03D36}">
+      <dgm:prSet/>
+      <dgm:spPr/>
+      <dgm:t>
+        <a:bodyPr/>
+        <a:lstStyle/>
+        <a:p>
+          <a:endParaRPr lang="it-IT"/>
+        </a:p>
+      </dgm:t>
+    </dgm:pt>
+    <dgm:pt modelId="{B8F7810B-BA14-47DB-B39D-A363670FD3FF}" type="sibTrans" cxnId="{EE9B8309-D996-4CEC-8E8B-589BE8E03D36}">
+      <dgm:prSet/>
+      <dgm:spPr/>
+      <dgm:t>
+        <a:bodyPr/>
+        <a:lstStyle/>
+        <a:p>
+          <a:endParaRPr lang="it-IT"/>
+        </a:p>
+      </dgm:t>
+    </dgm:pt>
+    <dgm:pt modelId="{B530985F-EFC5-4E46-9E6B-0EF1C19FF548}">
+      <dgm:prSet/>
+      <dgm:spPr/>
+      <dgm:t>
+        <a:bodyPr/>
+        <a:lstStyle/>
+        <a:p>
+          <a:r>
+            <a:rPr lang="it-IT"/>
+            <a:t>GuidaTV</a:t>
+          </a:r>
+        </a:p>
+      </dgm:t>
+    </dgm:pt>
+    <dgm:pt modelId="{A0BC4025-8F43-42D8-986C-47BFC7033DE1}" type="parTrans" cxnId="{A6CB9D49-D390-4B21-AB68-3DC5DF81B2C3}">
+      <dgm:prSet/>
+      <dgm:spPr/>
+      <dgm:t>
+        <a:bodyPr/>
+        <a:lstStyle/>
+        <a:p>
+          <a:endParaRPr lang="it-IT"/>
+        </a:p>
+      </dgm:t>
+    </dgm:pt>
+    <dgm:pt modelId="{8ED778E4-54C7-42B6-9E47-F8D71D667CA9}" type="sibTrans" cxnId="{A6CB9D49-D390-4B21-AB68-3DC5DF81B2C3}">
+      <dgm:prSet/>
+      <dgm:spPr/>
+      <dgm:t>
+        <a:bodyPr/>
+        <a:lstStyle/>
+        <a:p>
+          <a:endParaRPr lang="it-IT"/>
+        </a:p>
+      </dgm:t>
     </dgm:pt>
     <dgm:pt modelId="{E1BC22D1-3FE9-4BDE-BFCF-8FA3EB49F68F}" type="pres">
       <dgm:prSet presAssocID="{58848F87-1F5E-4D67-8F67-6F699BCA066C}" presName="Name0" presStyleCnt="0">
@@ -1631,7 +1717,7 @@
       <dgm:spPr/>
     </dgm:pt>
     <dgm:pt modelId="{FA94E555-9B8C-424B-9004-0AEA2402C460}" type="pres">
-      <dgm:prSet presAssocID="{E128C784-F0F8-474E-B6AB-365A8B6A84AA}" presName="childTextBox" presStyleLbl="fgAccFollowNode1" presStyleIdx="0" presStyleCnt="8">
+      <dgm:prSet presAssocID="{E128C784-F0F8-474E-B6AB-365A8B6A84AA}" presName="childTextBox" presStyleLbl="fgAccFollowNode1" presStyleIdx="0" presStyleCnt="10">
         <dgm:presLayoutVars>
           <dgm:bulletEnabled val="1"/>
         </dgm:presLayoutVars>
@@ -1639,7 +1725,7 @@
       <dgm:spPr/>
     </dgm:pt>
     <dgm:pt modelId="{E9615BB7-61C9-4C69-8E13-EF628F157F64}" type="pres">
-      <dgm:prSet presAssocID="{A9C42221-6150-4B9B-BF7F-814669B98E04}" presName="childTextBox" presStyleLbl="fgAccFollowNode1" presStyleIdx="1" presStyleCnt="8">
+      <dgm:prSet presAssocID="{A9C42221-6150-4B9B-BF7F-814669B98E04}" presName="childTextBox" presStyleLbl="fgAccFollowNode1" presStyleIdx="1" presStyleCnt="10">
         <dgm:presLayoutVars>
           <dgm:bulletEnabled val="1"/>
         </dgm:presLayoutVars>
@@ -1667,7 +1753,7 @@
       <dgm:spPr/>
     </dgm:pt>
     <dgm:pt modelId="{367BCD6C-42D8-4E34-91C2-15443824D465}" type="pres">
-      <dgm:prSet presAssocID="{E058B912-B239-4ED3-AFE4-6DD9D53A9191}" presName="childTextArrow" presStyleLbl="fgAccFollowNode1" presStyleIdx="2" presStyleCnt="8">
+      <dgm:prSet presAssocID="{E058B912-B239-4ED3-AFE4-6DD9D53A9191}" presName="childTextArrow" presStyleLbl="fgAccFollowNode1" presStyleIdx="2" presStyleCnt="10">
         <dgm:presLayoutVars>
           <dgm:bulletEnabled val="1"/>
         </dgm:presLayoutVars>
@@ -1675,75 +1761,94 @@
       <dgm:spPr/>
     </dgm:pt>
     <dgm:pt modelId="{696DD4DA-3FB0-4714-84F4-903189A589F7}" type="pres">
-      <dgm:prSet presAssocID="{9FE1AA38-3346-4E2B-82C6-A43109C2B249}" presName="childTextArrow" presStyleLbl="fgAccFollowNode1" presStyleIdx="3" presStyleCnt="8">
+      <dgm:prSet presAssocID="{9FE1AA38-3346-4E2B-82C6-A43109C2B249}" presName="childTextArrow" presStyleLbl="fgAccFollowNode1" presStyleIdx="3" presStyleCnt="10">
         <dgm:presLayoutVars>
           <dgm:bulletEnabled val="1"/>
         </dgm:presLayoutVars>
       </dgm:prSet>
       <dgm:spPr/>
     </dgm:pt>
-    <dgm:pt modelId="{2D66B7D5-0FB6-4276-A725-422A3240058E}" type="pres">
-      <dgm:prSet presAssocID="{1D95AFC6-3D69-4E98-8B04-5215D60D8046}" presName="sp" presStyleCnt="0"/>
-      <dgm:spPr/>
-    </dgm:pt>
-    <dgm:pt modelId="{937DED2B-4F59-47C8-A65D-A29450C09630}" type="pres">
-      <dgm:prSet presAssocID="{C2F969AA-0CBD-4A2A-9B46-627E62D9B00B}" presName="arrowAndChildren" presStyleCnt="0"/>
-      <dgm:spPr/>
-    </dgm:pt>
-    <dgm:pt modelId="{D6DDD952-6706-45CF-B3A7-187908933EEF}" type="pres">
-      <dgm:prSet presAssocID="{C2F969AA-0CBD-4A2A-9B46-627E62D9B00B}" presName="parentTextArrow" presStyleLbl="node1" presStyleIdx="1" presStyleCnt="3"/>
-      <dgm:spPr/>
-    </dgm:pt>
-    <dgm:pt modelId="{C815B4EC-1595-48F9-99CC-B1E65A74A37F}" type="pres">
-      <dgm:prSet presAssocID="{C2F969AA-0CBD-4A2A-9B46-627E62D9B00B}" presName="arrow" presStyleLbl="node1" presStyleIdx="2" presStyleCnt="3"/>
-      <dgm:spPr/>
-    </dgm:pt>
-    <dgm:pt modelId="{5CC49277-8C56-4F8D-86F5-8DEAADBA2C24}" type="pres">
-      <dgm:prSet presAssocID="{C2F969AA-0CBD-4A2A-9B46-627E62D9B00B}" presName="descendantArrow" presStyleCnt="0"/>
-      <dgm:spPr/>
-    </dgm:pt>
-    <dgm:pt modelId="{6215E61F-FF7F-4CC1-99CF-07890F003A88}" type="pres">
-      <dgm:prSet presAssocID="{CBD70AD9-E111-4D72-8BE9-6EB950DF8E11}" presName="childTextArrow" presStyleLbl="fgAccFollowNode1" presStyleIdx="4" presStyleCnt="8">
+    <dgm:pt modelId="{19CC1D73-599F-4B4F-89BA-7E9C23B59882}" type="pres">
+      <dgm:prSet presAssocID="{B530985F-EFC5-4E46-9E6B-0EF1C19FF548}" presName="childTextArrow" presStyleLbl="fgAccFollowNode1" presStyleIdx="4" presStyleCnt="10">
         <dgm:presLayoutVars>
           <dgm:bulletEnabled val="1"/>
         </dgm:presLayoutVars>
       </dgm:prSet>
       <dgm:spPr/>
     </dgm:pt>
-    <dgm:pt modelId="{A9D2AF7D-FD7D-4156-9990-F8810569402B}" type="pres">
-      <dgm:prSet presAssocID="{F6CBEC97-1238-499C-BA84-EA9684C7C8ED}" presName="childTextArrow" presStyleLbl="fgAccFollowNode1" presStyleIdx="5" presStyleCnt="8">
+    <dgm:pt modelId="{2D66B7D5-0FB6-4276-A725-422A3240058E}" type="pres">
+      <dgm:prSet presAssocID="{1D95AFC6-3D69-4E98-8B04-5215D60D8046}" presName="sp" presStyleCnt="0"/>
+      <dgm:spPr/>
+    </dgm:pt>
+    <dgm:pt modelId="{937DED2B-4F59-47C8-A65D-A29450C09630}" type="pres">
+      <dgm:prSet presAssocID="{C2F969AA-0CBD-4A2A-9B46-627E62D9B00B}" presName="arrowAndChildren" presStyleCnt="0"/>
+      <dgm:spPr/>
+    </dgm:pt>
+    <dgm:pt modelId="{D6DDD952-6706-45CF-B3A7-187908933EEF}" type="pres">
+      <dgm:prSet presAssocID="{C2F969AA-0CBD-4A2A-9B46-627E62D9B00B}" presName="parentTextArrow" presStyleLbl="node1" presStyleIdx="1" presStyleCnt="3"/>
+      <dgm:spPr/>
+    </dgm:pt>
+    <dgm:pt modelId="{C815B4EC-1595-48F9-99CC-B1E65A74A37F}" type="pres">
+      <dgm:prSet presAssocID="{C2F969AA-0CBD-4A2A-9B46-627E62D9B00B}" presName="arrow" presStyleLbl="node1" presStyleIdx="2" presStyleCnt="3"/>
+      <dgm:spPr/>
+    </dgm:pt>
+    <dgm:pt modelId="{5CC49277-8C56-4F8D-86F5-8DEAADBA2C24}" type="pres">
+      <dgm:prSet presAssocID="{C2F969AA-0CBD-4A2A-9B46-627E62D9B00B}" presName="descendantArrow" presStyleCnt="0"/>
+      <dgm:spPr/>
+    </dgm:pt>
+    <dgm:pt modelId="{6215E61F-FF7F-4CC1-99CF-07890F003A88}" type="pres">
+      <dgm:prSet presAssocID="{CBD70AD9-E111-4D72-8BE9-6EB950DF8E11}" presName="childTextArrow" presStyleLbl="fgAccFollowNode1" presStyleIdx="5" presStyleCnt="10">
         <dgm:presLayoutVars>
           <dgm:bulletEnabled val="1"/>
         </dgm:presLayoutVars>
       </dgm:prSet>
       <dgm:spPr/>
     </dgm:pt>
-    <dgm:pt modelId="{8763EC1C-1D9E-431E-BEDA-6FC625E00091}" type="pres">
-      <dgm:prSet presAssocID="{B129E296-651F-49A7-A3BB-56D6C703ECE7}" presName="childTextArrow" presStyleLbl="fgAccFollowNode1" presStyleIdx="6" presStyleCnt="8">
+    <dgm:pt modelId="{A9D2AF7D-FD7D-4156-9990-F8810569402B}" type="pres">
+      <dgm:prSet presAssocID="{F6CBEC97-1238-499C-BA84-EA9684C7C8ED}" presName="childTextArrow" presStyleLbl="fgAccFollowNode1" presStyleIdx="6" presStyleCnt="10">
         <dgm:presLayoutVars>
           <dgm:bulletEnabled val="1"/>
         </dgm:presLayoutVars>
       </dgm:prSet>
       <dgm:spPr/>
     </dgm:pt>
-    <dgm:pt modelId="{2B603638-8040-4A2D-9258-ED2525C74547}" type="pres">
-      <dgm:prSet presAssocID="{5E3A8AD9-E80B-4D75-9E5C-FCB715FC2EA8}" presName="childTextArrow" presStyleLbl="fgAccFollowNode1" presStyleIdx="7" presStyleCnt="8">
+    <dgm:pt modelId="{8763EC1C-1D9E-431E-BEDA-6FC625E00091}" type="pres">
+      <dgm:prSet presAssocID="{B129E296-651F-49A7-A3BB-56D6C703ECE7}" presName="childTextArrow" presStyleLbl="fgAccFollowNode1" presStyleIdx="7" presStyleCnt="10">
         <dgm:presLayoutVars>
           <dgm:bulletEnabled val="1"/>
         </dgm:presLayoutVars>
       </dgm:prSet>
       <dgm:spPr/>
     </dgm:pt>
+    <dgm:pt modelId="{2B603638-8040-4A2D-9258-ED2525C74547}" type="pres">
+      <dgm:prSet presAssocID="{5E3A8AD9-E80B-4D75-9E5C-FCB715FC2EA8}" presName="childTextArrow" presStyleLbl="fgAccFollowNode1" presStyleIdx="8" presStyleCnt="10">
+        <dgm:presLayoutVars>
+          <dgm:bulletEnabled val="1"/>
+        </dgm:presLayoutVars>
+      </dgm:prSet>
+      <dgm:spPr/>
+    </dgm:pt>
+    <dgm:pt modelId="{662B22E6-1EE6-4469-BD0B-7779BD1719E0}" type="pres">
+      <dgm:prSet presAssocID="{E8B40F0C-A1D8-4A9B-85C6-A400F2D15DB6}" presName="childTextArrow" presStyleLbl="fgAccFollowNode1" presStyleIdx="9" presStyleCnt="10">
+        <dgm:presLayoutVars>
+          <dgm:bulletEnabled val="1"/>
+        </dgm:presLayoutVars>
+      </dgm:prSet>
+      <dgm:spPr/>
+    </dgm:pt>
   </dgm:ptLst>
   <dgm:cxnLst>
     <dgm:cxn modelId="{6746A102-B67B-466B-A195-AFA519452C38}" type="presOf" srcId="{C2F969AA-0CBD-4A2A-9B46-627E62D9B00B}" destId="{C815B4EC-1595-48F9-99CC-B1E65A74A37F}" srcOrd="1" destOrd="0" presId="urn:microsoft.com/office/officeart/2005/8/layout/process4"/>
+    <dgm:cxn modelId="{EE9B8309-D996-4CEC-8E8B-589BE8E03D36}" srcId="{C2F969AA-0CBD-4A2A-9B46-627E62D9B00B}" destId="{E8B40F0C-A1D8-4A9B-85C6-A400F2D15DB6}" srcOrd="4" destOrd="0" parTransId="{818E2643-527D-4A3C-B065-FD2ACF6E7500}" sibTransId="{B8F7810B-BA14-47DB-B39D-A363670FD3FF}"/>
     <dgm:cxn modelId="{3F4BBD0F-3BBC-4E27-9BDD-DF3E36AC853A}" type="presOf" srcId="{C2F969AA-0CBD-4A2A-9B46-627E62D9B00B}" destId="{D6DDD952-6706-45CF-B3A7-187908933EEF}" srcOrd="0" destOrd="0" presId="urn:microsoft.com/office/officeart/2005/8/layout/process4"/>
     <dgm:cxn modelId="{96A9551B-AAF0-46DF-A39B-BC90C36EC1DB}" type="presOf" srcId="{84ED1D1A-4E9B-47BE-8BE4-4AC15FC1EDD2}" destId="{8250F01A-F21A-4712-A13F-6B25BC2FBA98}" srcOrd="0" destOrd="0" presId="urn:microsoft.com/office/officeart/2005/8/layout/process4"/>
     <dgm:cxn modelId="{F34DFA3B-BC94-4CF6-8D71-0D0F34D4CBFE}" srcId="{C2F969AA-0CBD-4A2A-9B46-627E62D9B00B}" destId="{B129E296-651F-49A7-A3BB-56D6C703ECE7}" srcOrd="2" destOrd="0" parTransId="{62663025-FCA8-4F63-B9BC-D3FFF2AF2B76}" sibTransId="{669D486F-C206-4EC4-B182-3CE4FE374962}"/>
     <dgm:cxn modelId="{38F93561-4E39-4C39-BCC9-8F5E2E601EDC}" type="presOf" srcId="{CBD70AD9-E111-4D72-8BE9-6EB950DF8E11}" destId="{6215E61F-FF7F-4CC1-99CF-07890F003A88}" srcOrd="0" destOrd="0" presId="urn:microsoft.com/office/officeart/2005/8/layout/process4"/>
     <dgm:cxn modelId="{3F3C7B68-F619-461D-A8FF-7D501D3D29C8}" type="presOf" srcId="{2B560F06-1116-4903-861A-6DA147566CE9}" destId="{04E1CB1C-ABA7-46B7-94DD-BA8E628714A2}" srcOrd="0" destOrd="0" presId="urn:microsoft.com/office/officeart/2005/8/layout/process4"/>
+    <dgm:cxn modelId="{A6CB9D49-D390-4B21-AB68-3DC5DF81B2C3}" srcId="{84ED1D1A-4E9B-47BE-8BE4-4AC15FC1EDD2}" destId="{B530985F-EFC5-4E46-9E6B-0EF1C19FF548}" srcOrd="2" destOrd="0" parTransId="{A0BC4025-8F43-42D8-986C-47BFC7033DE1}" sibTransId="{8ED778E4-54C7-42B6-9E47-F8D71D667CA9}"/>
     <dgm:cxn modelId="{5552DD6D-F603-48AD-8C92-6FE119A1978A}" srcId="{84ED1D1A-4E9B-47BE-8BE4-4AC15FC1EDD2}" destId="{9FE1AA38-3346-4E2B-82C6-A43109C2B249}" srcOrd="1" destOrd="0" parTransId="{CDC944A8-5D44-4CAA-8515-507E5114F648}" sibTransId="{0014E5A1-56E7-4A73-8936-0D0F913F35DD}"/>
     <dgm:cxn modelId="{64331057-D24E-4786-8212-1F56DA4E3A7A}" srcId="{C2F969AA-0CBD-4A2A-9B46-627E62D9B00B}" destId="{F6CBEC97-1238-499C-BA84-EA9684C7C8ED}" srcOrd="1" destOrd="0" parTransId="{0C396B6B-5620-42E8-A16B-8DDFF5E924DE}" sibTransId="{DCB31088-7FC3-453E-8E58-73BBC8A29FA4}"/>
+    <dgm:cxn modelId="{96AC1D7B-9743-402D-9CE5-75C79D6B16E9}" type="presOf" srcId="{B530985F-EFC5-4E46-9E6B-0EF1C19FF548}" destId="{19CC1D73-599F-4B4F-89BA-7E9C23B59882}" srcOrd="0" destOrd="0" presId="urn:microsoft.com/office/officeart/2005/8/layout/process4"/>
     <dgm:cxn modelId="{ABAE3B89-E236-4C67-AE2C-B1D383B8E303}" srcId="{2B560F06-1116-4903-861A-6DA147566CE9}" destId="{E128C784-F0F8-474E-B6AB-365A8B6A84AA}" srcOrd="0" destOrd="0" parTransId="{37E59E79-5F15-42F8-80AF-FB824673FF35}" sibTransId="{DFFE512E-0DE8-4E9F-9BC7-6272E4937221}"/>
     <dgm:cxn modelId="{D629B38A-DB47-43F1-BD53-BE141D7D0758}" type="presOf" srcId="{84ED1D1A-4E9B-47BE-8BE4-4AC15FC1EDD2}" destId="{8754E3B9-9641-4A7D-AFE2-1AF420B5499F}" srcOrd="1" destOrd="0" presId="urn:microsoft.com/office/officeart/2005/8/layout/process4"/>
     <dgm:cxn modelId="{ACEF0D8B-4851-46CE-BF33-83C9F7FA3772}" type="presOf" srcId="{2B560F06-1116-4903-861A-6DA147566CE9}" destId="{B6CD2DE6-02F2-4E46-9E01-4DEF5733B288}" srcOrd="1" destOrd="0" presId="urn:microsoft.com/office/officeart/2005/8/layout/process4"/>
@@ -1760,6 +1865,7 @@
     <dgm:cxn modelId="{123860EA-F69B-4E21-A6DD-486A3ABE6D87}" type="presOf" srcId="{58848F87-1F5E-4D67-8F67-6F699BCA066C}" destId="{E1BC22D1-3FE9-4BDE-BFCF-8FA3EB49F68F}" srcOrd="0" destOrd="0" presId="urn:microsoft.com/office/officeart/2005/8/layout/process4"/>
     <dgm:cxn modelId="{F38400EB-711B-4CE6-9823-87A8197421CE}" type="presOf" srcId="{E058B912-B239-4ED3-AFE4-6DD9D53A9191}" destId="{367BCD6C-42D8-4E34-91C2-15443824D465}" srcOrd="0" destOrd="0" presId="urn:microsoft.com/office/officeart/2005/8/layout/process4"/>
     <dgm:cxn modelId="{746DBCEC-EEA2-4B5E-95B9-5BAACD99567D}" type="presOf" srcId="{A9C42221-6150-4B9B-BF7F-814669B98E04}" destId="{E9615BB7-61C9-4C69-8E13-EF628F157F64}" srcOrd="0" destOrd="0" presId="urn:microsoft.com/office/officeart/2005/8/layout/process4"/>
+    <dgm:cxn modelId="{E7C209FB-5BC7-4F5B-AA35-C474D965C220}" type="presOf" srcId="{E8B40F0C-A1D8-4A9B-85C6-A400F2D15DB6}" destId="{662B22E6-1EE6-4469-BD0B-7779BD1719E0}" srcOrd="0" destOrd="0" presId="urn:microsoft.com/office/officeart/2005/8/layout/process4"/>
     <dgm:cxn modelId="{AD8505FF-FF62-422E-B04A-EF2097CFC9A6}" srcId="{C2F969AA-0CBD-4A2A-9B46-627E62D9B00B}" destId="{CBD70AD9-E111-4D72-8BE9-6EB950DF8E11}" srcOrd="0" destOrd="0" parTransId="{21B3694C-564A-4CD4-A887-6FFF1611F219}" sibTransId="{F3A897FC-615C-4E22-9B6F-3BBA6676D0DF}"/>
     <dgm:cxn modelId="{6E3BD3FF-D666-4C17-B0C4-347923A8EC3B}" srcId="{2B560F06-1116-4903-861A-6DA147566CE9}" destId="{A9C42221-6150-4B9B-BF7F-814669B98E04}" srcOrd="1" destOrd="0" parTransId="{CB960A61-B5FA-48F7-9464-FDA4BDF86751}" sibTransId="{8090D473-BBFD-4933-B888-2B6498EEBB0E}"/>
     <dgm:cxn modelId="{4A76BE73-3555-42D2-965D-9349846384EA}" type="presParOf" srcId="{E1BC22D1-3FE9-4BDE-BFCF-8FA3EB49F68F}" destId="{BE08A976-0357-487C-A083-81F95180E709}" srcOrd="0" destOrd="0" presId="urn:microsoft.com/office/officeart/2005/8/layout/process4"/>
@@ -1775,6 +1881,7 @@
     <dgm:cxn modelId="{DC53C014-2A35-4C9F-911E-F1ED7E5102F1}" type="presParOf" srcId="{9137B8CF-B8D2-4FD8-8C0F-CCCF35135F7E}" destId="{207572E3-1F82-4D74-BF26-02A52E4EA697}" srcOrd="2" destOrd="0" presId="urn:microsoft.com/office/officeart/2005/8/layout/process4"/>
     <dgm:cxn modelId="{BBAF1F92-8C8B-466D-A224-C00E0170388F}" type="presParOf" srcId="{207572E3-1F82-4D74-BF26-02A52E4EA697}" destId="{367BCD6C-42D8-4E34-91C2-15443824D465}" srcOrd="0" destOrd="0" presId="urn:microsoft.com/office/officeart/2005/8/layout/process4"/>
     <dgm:cxn modelId="{2E767C13-4714-49B0-9A7C-006962D39EF8}" type="presParOf" srcId="{207572E3-1F82-4D74-BF26-02A52E4EA697}" destId="{696DD4DA-3FB0-4714-84F4-903189A589F7}" srcOrd="1" destOrd="0" presId="urn:microsoft.com/office/officeart/2005/8/layout/process4"/>
+    <dgm:cxn modelId="{51E43B12-F9C5-4024-B155-630A1C83AE5D}" type="presParOf" srcId="{207572E3-1F82-4D74-BF26-02A52E4EA697}" destId="{19CC1D73-599F-4B4F-89BA-7E9C23B59882}" srcOrd="2" destOrd="0" presId="urn:microsoft.com/office/officeart/2005/8/layout/process4"/>
     <dgm:cxn modelId="{216E2C9A-6CEA-468E-8D9F-98A274C8A0E5}" type="presParOf" srcId="{E1BC22D1-3FE9-4BDE-BFCF-8FA3EB49F68F}" destId="{2D66B7D5-0FB6-4276-A725-422A3240058E}" srcOrd="3" destOrd="0" presId="urn:microsoft.com/office/officeart/2005/8/layout/process4"/>
     <dgm:cxn modelId="{6C340B41-205D-4065-B7D1-2B7155B9C35A}" type="presParOf" srcId="{E1BC22D1-3FE9-4BDE-BFCF-8FA3EB49F68F}" destId="{937DED2B-4F59-47C8-A65D-A29450C09630}" srcOrd="4" destOrd="0" presId="urn:microsoft.com/office/officeart/2005/8/layout/process4"/>
     <dgm:cxn modelId="{F3B1E28A-8EC6-48BF-8FA7-9B0C238154BE}" type="presParOf" srcId="{937DED2B-4F59-47C8-A65D-A29450C09630}" destId="{D6DDD952-6706-45CF-B3A7-187908933EEF}" srcOrd="0" destOrd="0" presId="urn:microsoft.com/office/officeart/2005/8/layout/process4"/>
@@ -1784,6 +1891,7 @@
     <dgm:cxn modelId="{35E6092C-1719-4B1A-8978-3FE9C4C78BF7}" type="presParOf" srcId="{5CC49277-8C56-4F8D-86F5-8DEAADBA2C24}" destId="{A9D2AF7D-FD7D-4156-9990-F8810569402B}" srcOrd="1" destOrd="0" presId="urn:microsoft.com/office/officeart/2005/8/layout/process4"/>
     <dgm:cxn modelId="{73183731-CF8C-4AAE-89DD-A96B0E2A84A0}" type="presParOf" srcId="{5CC49277-8C56-4F8D-86F5-8DEAADBA2C24}" destId="{8763EC1C-1D9E-431E-BEDA-6FC625E00091}" srcOrd="2" destOrd="0" presId="urn:microsoft.com/office/officeart/2005/8/layout/process4"/>
     <dgm:cxn modelId="{6DDB366B-249B-4112-9037-758B4BB00E3E}" type="presParOf" srcId="{5CC49277-8C56-4F8D-86F5-8DEAADBA2C24}" destId="{2B603638-8040-4A2D-9258-ED2525C74547}" srcOrd="3" destOrd="0" presId="urn:microsoft.com/office/officeart/2005/8/layout/process4"/>
+    <dgm:cxn modelId="{D7DD6F2A-C6CB-46B3-A0DF-97C310D57339}" type="presParOf" srcId="{5CC49277-8C56-4F8D-86F5-8DEAADBA2C24}" destId="{662B22E6-1EE6-4469-BD0B-7779BD1719E0}" srcOrd="4" destOrd="0" presId="urn:microsoft.com/office/officeart/2005/8/layout/process4"/>
   </dgm:cxnLst>
   <dgm:bg/>
   <dgm:whole/>
@@ -1960,12 +2068,12 @@
         <a:fontRef idx="minor"/>
       </dsp:style>
       <dsp:txBody>
-        <a:bodyPr spcFirstLastPara="0" vert="horz" wrap="square" lIns="128016" tIns="22860" rIns="128016" bIns="22860" numCol="1" spcCol="1270" anchor="ctr" anchorCtr="0">
+        <a:bodyPr spcFirstLastPara="0" vert="horz" wrap="square" lIns="78232" tIns="13970" rIns="78232" bIns="13970" numCol="1" spcCol="1270" anchor="ctr" anchorCtr="0">
           <a:noAutofit/>
         </a:bodyPr>
         <a:lstStyle/>
         <a:p>
-          <a:pPr marL="0" lvl="0" indent="0" algn="ctr" defTabSz="800100">
+          <a:pPr marL="0" lvl="0" indent="0" algn="ctr" defTabSz="488950">
             <a:lnSpc>
               <a:spcPct val="90000"/>
             </a:lnSpc>
@@ -1978,7 +2086,7 @@
             <a:buNone/>
           </a:pPr>
           <a:r>
-            <a:rPr lang="it-IT" sz="1800" kern="1200"/>
+            <a:rPr lang="it-IT" sz="1100" kern="1200"/>
             <a:t>Download</a:t>
           </a:r>
         </a:p>
@@ -2040,12 +2148,12 @@
         <a:fontRef idx="minor"/>
       </dsp:style>
       <dsp:txBody>
-        <a:bodyPr spcFirstLastPara="0" vert="horz" wrap="square" lIns="128016" tIns="22860" rIns="128016" bIns="22860" numCol="1" spcCol="1270" anchor="ctr" anchorCtr="0">
+        <a:bodyPr spcFirstLastPara="0" vert="horz" wrap="square" lIns="78232" tIns="13970" rIns="78232" bIns="13970" numCol="1" spcCol="1270" anchor="ctr" anchorCtr="0">
           <a:noAutofit/>
         </a:bodyPr>
         <a:lstStyle/>
         <a:p>
-          <a:pPr marL="0" lvl="0" indent="0" algn="ctr" defTabSz="800100">
+          <a:pPr marL="0" lvl="0" indent="0" algn="ctr" defTabSz="488950">
             <a:lnSpc>
               <a:spcPct val="90000"/>
             </a:lnSpc>
@@ -2058,7 +2166,7 @@
             <a:buNone/>
           </a:pPr>
           <a:r>
-            <a:rPr lang="it-IT" sz="1800" kern="1200"/>
+            <a:rPr lang="it-IT" sz="1100" kern="1200"/>
             <a:t>Update</a:t>
           </a:r>
         </a:p>
@@ -2180,8 +2288,8 @@
       </dsp:nvSpPr>
       <dsp:spPr>
         <a:xfrm>
-          <a:off x="0" y="1631700"/>
-          <a:ext cx="2743199" cy="363623"/>
+          <a:off x="2678" y="1631700"/>
+          <a:ext cx="1827014" cy="363623"/>
         </a:xfrm>
         <a:prstGeom prst="rect">
           <a:avLst/>
@@ -2225,12 +2333,12 @@
         <a:fontRef idx="minor"/>
       </dsp:style>
       <dsp:txBody>
-        <a:bodyPr spcFirstLastPara="0" vert="horz" wrap="square" lIns="128016" tIns="22860" rIns="128016" bIns="22860" numCol="1" spcCol="1270" anchor="ctr" anchorCtr="0">
+        <a:bodyPr spcFirstLastPara="0" vert="horz" wrap="square" lIns="78232" tIns="13970" rIns="78232" bIns="13970" numCol="1" spcCol="1270" anchor="ctr" anchorCtr="0">
           <a:noAutofit/>
         </a:bodyPr>
         <a:lstStyle/>
         <a:p>
-          <a:pPr marL="0" lvl="0" indent="0" algn="ctr" defTabSz="800100">
+          <a:pPr marL="0" lvl="0" indent="0" algn="ctr" defTabSz="488950">
             <a:lnSpc>
               <a:spcPct val="90000"/>
             </a:lnSpc>
@@ -2243,14 +2351,14 @@
             <a:buNone/>
           </a:pPr>
           <a:r>
-            <a:rPr lang="it-IT" sz="1800" kern="1200"/>
+            <a:rPr lang="it-IT" sz="1100" kern="1200"/>
             <a:t>Csv Reader</a:t>
           </a:r>
         </a:p>
       </dsp:txBody>
       <dsp:txXfrm>
-        <a:off x="0" y="1631700"/>
-        <a:ext cx="2743199" cy="363623"/>
+        <a:off x="2678" y="1631700"/>
+        <a:ext cx="1827014" cy="363623"/>
       </dsp:txXfrm>
     </dsp:sp>
     <dsp:sp modelId="{696DD4DA-3FB0-4714-84F4-903189A589F7}">
@@ -2260,8 +2368,8 @@
       </dsp:nvSpPr>
       <dsp:spPr>
         <a:xfrm>
-          <a:off x="2743200" y="1631700"/>
-          <a:ext cx="2743199" cy="363623"/>
+          <a:off x="1829692" y="1631700"/>
+          <a:ext cx="1827014" cy="363623"/>
         </a:xfrm>
         <a:prstGeom prst="rect">
           <a:avLst/>
@@ -2305,12 +2413,12 @@
         <a:fontRef idx="minor"/>
       </dsp:style>
       <dsp:txBody>
-        <a:bodyPr spcFirstLastPara="0" vert="horz" wrap="square" lIns="128016" tIns="22860" rIns="128016" bIns="22860" numCol="1" spcCol="1270" anchor="ctr" anchorCtr="0">
+        <a:bodyPr spcFirstLastPara="0" vert="horz" wrap="square" lIns="78232" tIns="13970" rIns="78232" bIns="13970" numCol="1" spcCol="1270" anchor="ctr" anchorCtr="0">
           <a:noAutofit/>
         </a:bodyPr>
         <a:lstStyle/>
         <a:p>
-          <a:pPr marL="0" lvl="0" indent="0" algn="ctr" defTabSz="800100">
+          <a:pPr marL="0" lvl="0" indent="0" algn="ctr" defTabSz="488950">
             <a:lnSpc>
               <a:spcPct val="90000"/>
             </a:lnSpc>
@@ -2323,14 +2431,94 @@
             <a:buNone/>
           </a:pPr>
           <a:r>
-            <a:rPr lang="it-IT" sz="1800" kern="1200"/>
+            <a:rPr lang="it-IT" sz="1100" kern="1200"/>
             <a:t>ConnectDB</a:t>
           </a:r>
         </a:p>
       </dsp:txBody>
       <dsp:txXfrm>
-        <a:off x="2743200" y="1631700"/>
-        <a:ext cx="2743199" cy="363623"/>
+        <a:off x="1829692" y="1631700"/>
+        <a:ext cx="1827014" cy="363623"/>
+      </dsp:txXfrm>
+    </dsp:sp>
+    <dsp:sp modelId="{19CC1D73-599F-4B4F-89BA-7E9C23B59882}">
+      <dsp:nvSpPr>
+        <dsp:cNvPr id="0" name=""/>
+        <dsp:cNvSpPr/>
+      </dsp:nvSpPr>
+      <dsp:spPr>
+        <a:xfrm>
+          <a:off x="3656707" y="1631700"/>
+          <a:ext cx="1827014" cy="363623"/>
+        </a:xfrm>
+        <a:prstGeom prst="rect">
+          <a:avLst/>
+        </a:prstGeom>
+        <a:solidFill>
+          <a:schemeClr val="accent1">
+            <a:alpha val="90000"/>
+            <a:tint val="40000"/>
+            <a:hueOff val="0"/>
+            <a:satOff val="0"/>
+            <a:lumOff val="0"/>
+            <a:alphaOff val="0"/>
+          </a:schemeClr>
+        </a:solidFill>
+        <a:ln w="6350" cap="flat" cmpd="sng" algn="ctr">
+          <a:solidFill>
+            <a:schemeClr val="accent1">
+              <a:alpha val="90000"/>
+              <a:tint val="40000"/>
+              <a:hueOff val="0"/>
+              <a:satOff val="0"/>
+              <a:lumOff val="0"/>
+              <a:alphaOff val="0"/>
+            </a:schemeClr>
+          </a:solidFill>
+          <a:prstDash val="solid"/>
+          <a:miter lim="800000"/>
+        </a:ln>
+        <a:effectLst/>
+      </dsp:spPr>
+      <dsp:style>
+        <a:lnRef idx="1">
+          <a:scrgbClr r="0" g="0" b="0"/>
+        </a:lnRef>
+        <a:fillRef idx="1">
+          <a:scrgbClr r="0" g="0" b="0"/>
+        </a:fillRef>
+        <a:effectRef idx="2">
+          <a:scrgbClr r="0" g="0" b="0"/>
+        </a:effectRef>
+        <a:fontRef idx="minor"/>
+      </dsp:style>
+      <dsp:txBody>
+        <a:bodyPr spcFirstLastPara="0" vert="horz" wrap="square" lIns="78232" tIns="13970" rIns="78232" bIns="13970" numCol="1" spcCol="1270" anchor="ctr" anchorCtr="0">
+          <a:noAutofit/>
+        </a:bodyPr>
+        <a:lstStyle/>
+        <a:p>
+          <a:pPr marL="0" lvl="0" indent="0" algn="ctr" defTabSz="488950">
+            <a:lnSpc>
+              <a:spcPct val="90000"/>
+            </a:lnSpc>
+            <a:spcBef>
+              <a:spcPct val="0"/>
+            </a:spcBef>
+            <a:spcAft>
+              <a:spcPct val="35000"/>
+            </a:spcAft>
+            <a:buNone/>
+          </a:pPr>
+          <a:r>
+            <a:rPr lang="it-IT" sz="1100" kern="1200"/>
+            <a:t>GuidaTV</a:t>
+          </a:r>
+        </a:p>
+      </dsp:txBody>
+      <dsp:txXfrm>
+        <a:off x="3656707" y="1631700"/>
+        <a:ext cx="1827014" cy="363623"/>
       </dsp:txXfrm>
     </dsp:sp>
     <dsp:sp modelId="{C815B4EC-1595-48F9-99CC-B1E65A74A37F}">
@@ -2445,8 +2633,8 @@
       </dsp:nvSpPr>
       <dsp:spPr>
         <a:xfrm>
-          <a:off x="0" y="427428"/>
-          <a:ext cx="1371599" cy="363623"/>
+          <a:off x="669" y="427428"/>
+          <a:ext cx="1097012" cy="363623"/>
         </a:xfrm>
         <a:prstGeom prst="rect">
           <a:avLst/>
@@ -2490,12 +2678,12 @@
         <a:fontRef idx="minor"/>
       </dsp:style>
       <dsp:txBody>
-        <a:bodyPr spcFirstLastPara="0" vert="horz" wrap="square" lIns="128016" tIns="22860" rIns="128016" bIns="22860" numCol="1" spcCol="1270" anchor="ctr" anchorCtr="0">
+        <a:bodyPr spcFirstLastPara="0" vert="horz" wrap="square" lIns="78232" tIns="13970" rIns="78232" bIns="13970" numCol="1" spcCol="1270" anchor="ctr" anchorCtr="0">
           <a:noAutofit/>
         </a:bodyPr>
         <a:lstStyle/>
         <a:p>
-          <a:pPr marL="0" lvl="0" indent="0" algn="ctr" defTabSz="800100">
+          <a:pPr marL="0" lvl="0" indent="0" algn="ctr" defTabSz="488950">
             <a:lnSpc>
               <a:spcPct val="90000"/>
             </a:lnSpc>
@@ -2508,14 +2696,14 @@
             <a:buNone/>
           </a:pPr>
           <a:r>
-            <a:rPr lang="it-IT" sz="1800" kern="1200"/>
+            <a:rPr lang="it-IT" sz="1100" kern="1200"/>
             <a:t>Connection</a:t>
           </a:r>
         </a:p>
       </dsp:txBody>
       <dsp:txXfrm>
-        <a:off x="0" y="427428"/>
-        <a:ext cx="1371599" cy="363623"/>
+        <a:off x="669" y="427428"/>
+        <a:ext cx="1097012" cy="363623"/>
       </dsp:txXfrm>
     </dsp:sp>
     <dsp:sp modelId="{A9D2AF7D-FD7D-4156-9990-F8810569402B}">
@@ -2525,8 +2713,8 @@
       </dsp:nvSpPr>
       <dsp:spPr>
         <a:xfrm>
-          <a:off x="1371600" y="427428"/>
-          <a:ext cx="1371599" cy="363623"/>
+          <a:off x="1097681" y="427428"/>
+          <a:ext cx="1097012" cy="363623"/>
         </a:xfrm>
         <a:prstGeom prst="rect">
           <a:avLst/>
@@ -2570,12 +2758,12 @@
         <a:fontRef idx="minor"/>
       </dsp:style>
       <dsp:txBody>
-        <a:bodyPr spcFirstLastPara="0" vert="horz" wrap="square" lIns="128016" tIns="22860" rIns="128016" bIns="22860" numCol="1" spcCol="1270" anchor="ctr" anchorCtr="0">
+        <a:bodyPr spcFirstLastPara="0" vert="horz" wrap="square" lIns="78232" tIns="13970" rIns="78232" bIns="13970" numCol="1" spcCol="1270" anchor="ctr" anchorCtr="0">
           <a:noAutofit/>
         </a:bodyPr>
         <a:lstStyle/>
         <a:p>
-          <a:pPr marL="0" lvl="0" indent="0" algn="ctr" defTabSz="800100">
+          <a:pPr marL="0" lvl="0" indent="0" algn="ctr" defTabSz="488950">
             <a:lnSpc>
               <a:spcPct val="90000"/>
             </a:lnSpc>
@@ -2588,14 +2776,14 @@
             <a:buNone/>
           </a:pPr>
           <a:r>
-            <a:rPr lang="it-IT" sz="1800" kern="1200"/>
+            <a:rPr lang="it-IT" sz="1100" kern="1200"/>
             <a:t>Enviroment</a:t>
           </a:r>
         </a:p>
       </dsp:txBody>
       <dsp:txXfrm>
-        <a:off x="1371600" y="427428"/>
-        <a:ext cx="1371599" cy="363623"/>
+        <a:off x="1097681" y="427428"/>
+        <a:ext cx="1097012" cy="363623"/>
       </dsp:txXfrm>
     </dsp:sp>
     <dsp:sp modelId="{8763EC1C-1D9E-431E-BEDA-6FC625E00091}">
@@ -2605,8 +2793,8 @@
       </dsp:nvSpPr>
       <dsp:spPr>
         <a:xfrm>
-          <a:off x="2743200" y="427428"/>
-          <a:ext cx="1371599" cy="363623"/>
+          <a:off x="2194693" y="427428"/>
+          <a:ext cx="1097012" cy="363623"/>
         </a:xfrm>
         <a:prstGeom prst="rect">
           <a:avLst/>
@@ -2650,12 +2838,12 @@
         <a:fontRef idx="minor"/>
       </dsp:style>
       <dsp:txBody>
-        <a:bodyPr spcFirstLastPara="0" vert="horz" wrap="square" lIns="128016" tIns="22860" rIns="128016" bIns="22860" numCol="1" spcCol="1270" anchor="ctr" anchorCtr="0">
+        <a:bodyPr spcFirstLastPara="0" vert="horz" wrap="square" lIns="78232" tIns="13970" rIns="78232" bIns="13970" numCol="1" spcCol="1270" anchor="ctr" anchorCtr="0">
           <a:noAutofit/>
         </a:bodyPr>
         <a:lstStyle/>
         <a:p>
-          <a:pPr marL="0" lvl="0" indent="0" algn="ctr" defTabSz="800100">
+          <a:pPr marL="0" lvl="0" indent="0" algn="ctr" defTabSz="488950">
             <a:lnSpc>
               <a:spcPct val="90000"/>
             </a:lnSpc>
@@ -2668,14 +2856,14 @@
             <a:buNone/>
           </a:pPr>
           <a:r>
-            <a:rPr lang="it-IT" sz="1800" kern="1200"/>
+            <a:rPr lang="it-IT" sz="1100" kern="1200"/>
             <a:t>Film</a:t>
           </a:r>
         </a:p>
       </dsp:txBody>
       <dsp:txXfrm>
-        <a:off x="2743200" y="427428"/>
-        <a:ext cx="1371599" cy="363623"/>
+        <a:off x="2194693" y="427428"/>
+        <a:ext cx="1097012" cy="363623"/>
       </dsp:txXfrm>
     </dsp:sp>
     <dsp:sp modelId="{2B603638-8040-4A2D-9258-ED2525C74547}">
@@ -2685,8 +2873,8 @@
       </dsp:nvSpPr>
       <dsp:spPr>
         <a:xfrm>
-          <a:off x="4114800" y="427428"/>
-          <a:ext cx="1371599" cy="363623"/>
+          <a:off x="3291706" y="427428"/>
+          <a:ext cx="1097012" cy="363623"/>
         </a:xfrm>
         <a:prstGeom prst="rect">
           <a:avLst/>
@@ -2730,12 +2918,12 @@
         <a:fontRef idx="minor"/>
       </dsp:style>
       <dsp:txBody>
-        <a:bodyPr spcFirstLastPara="0" vert="horz" wrap="square" lIns="128016" tIns="22860" rIns="128016" bIns="22860" numCol="1" spcCol="1270" anchor="ctr" anchorCtr="0">
+        <a:bodyPr spcFirstLastPara="0" vert="horz" wrap="square" lIns="78232" tIns="13970" rIns="78232" bIns="13970" numCol="1" spcCol="1270" anchor="ctr" anchorCtr="0">
           <a:noAutofit/>
         </a:bodyPr>
         <a:lstStyle/>
         <a:p>
-          <a:pPr marL="0" lvl="0" indent="0" algn="ctr" defTabSz="800100">
+          <a:pPr marL="0" lvl="0" indent="0" algn="ctr" defTabSz="488950">
             <a:lnSpc>
               <a:spcPct val="90000"/>
             </a:lnSpc>
@@ -2748,14 +2936,94 @@
             <a:buNone/>
           </a:pPr>
           <a:r>
-            <a:rPr lang="it-IT" sz="1800" kern="1200"/>
+            <a:rPr lang="it-IT" sz="1100" kern="1200"/>
             <a:t>Channel</a:t>
           </a:r>
         </a:p>
       </dsp:txBody>
       <dsp:txXfrm>
-        <a:off x="4114800" y="427428"/>
-        <a:ext cx="1371599" cy="363623"/>
+        <a:off x="3291706" y="427428"/>
+        <a:ext cx="1097012" cy="363623"/>
+      </dsp:txXfrm>
+    </dsp:sp>
+    <dsp:sp modelId="{662B22E6-1EE6-4469-BD0B-7779BD1719E0}">
+      <dsp:nvSpPr>
+        <dsp:cNvPr id="0" name=""/>
+        <dsp:cNvSpPr/>
+      </dsp:nvSpPr>
+      <dsp:spPr>
+        <a:xfrm>
+          <a:off x="4388718" y="427428"/>
+          <a:ext cx="1097012" cy="363623"/>
+        </a:xfrm>
+        <a:prstGeom prst="rect">
+          <a:avLst/>
+        </a:prstGeom>
+        <a:solidFill>
+          <a:schemeClr val="accent1">
+            <a:alpha val="90000"/>
+            <a:tint val="40000"/>
+            <a:hueOff val="0"/>
+            <a:satOff val="0"/>
+            <a:lumOff val="0"/>
+            <a:alphaOff val="0"/>
+          </a:schemeClr>
+        </a:solidFill>
+        <a:ln w="6350" cap="flat" cmpd="sng" algn="ctr">
+          <a:solidFill>
+            <a:schemeClr val="accent1">
+              <a:alpha val="90000"/>
+              <a:tint val="40000"/>
+              <a:hueOff val="0"/>
+              <a:satOff val="0"/>
+              <a:lumOff val="0"/>
+              <a:alphaOff val="0"/>
+            </a:schemeClr>
+          </a:solidFill>
+          <a:prstDash val="solid"/>
+          <a:miter lim="800000"/>
+        </a:ln>
+        <a:effectLst/>
+      </dsp:spPr>
+      <dsp:style>
+        <a:lnRef idx="1">
+          <a:scrgbClr r="0" g="0" b="0"/>
+        </a:lnRef>
+        <a:fillRef idx="1">
+          <a:scrgbClr r="0" g="0" b="0"/>
+        </a:fillRef>
+        <a:effectRef idx="2">
+          <a:scrgbClr r="0" g="0" b="0"/>
+        </a:effectRef>
+        <a:fontRef idx="minor"/>
+      </dsp:style>
+      <dsp:txBody>
+        <a:bodyPr spcFirstLastPara="0" vert="horz" wrap="square" lIns="78232" tIns="13970" rIns="78232" bIns="13970" numCol="1" spcCol="1270" anchor="ctr" anchorCtr="0">
+          <a:noAutofit/>
+        </a:bodyPr>
+        <a:lstStyle/>
+        <a:p>
+          <a:pPr marL="0" lvl="0" indent="0" algn="ctr" defTabSz="488950">
+            <a:lnSpc>
+              <a:spcPct val="90000"/>
+            </a:lnSpc>
+            <a:spcBef>
+              <a:spcPct val="0"/>
+            </a:spcBef>
+            <a:spcAft>
+              <a:spcPct val="35000"/>
+            </a:spcAft>
+            <a:buNone/>
+          </a:pPr>
+          <a:r>
+            <a:rPr lang="it-IT" sz="1100" kern="1200"/>
+            <a:t>ScraperHandler</a:t>
+          </a:r>
+        </a:p>
+      </dsp:txBody>
+      <dsp:txXfrm>
+        <a:off x="4388718" y="427428"/>
+        <a:ext cx="1097012" cy="363623"/>
       </dsp:txXfrm>
     </dsp:sp>
   </dsp:spTree>

</xml_diff>